<commit_message>
Finished the report on autonomous steering
</commit_message>
<xml_diff>
--- a/08 - Lab - Autonomous Steering 1/Task 8 - Autonomous Steering 1.docx
+++ b/08 - Lab - Autonomous Steering 1/Task 8 - Autonomous Steering 1.docx
@@ -143,11 +143,1952 @@
       </w:pPr>
       <w:r>
         <w:lastRenderedPageBreak/>
-        <w:t>Multiple Agents</w:t>
-      </w:r>
-      <w:bookmarkStart w:id="0" w:name="_GoBack"/>
-      <w:bookmarkEnd w:id="0"/>
+        <w:t>Lab Coding</w:t>
+      </w:r>
     </w:p>
+    <w:p>
+      <w:pPr>
+        <w:pStyle w:val="Heading2"/>
+        <w:rPr>
+          <w:noProof/>
+        </w:rPr>
+      </w:pPr>
+      <w:r>
+        <w:rPr>
+          <w:noProof/>
+        </w:rPr>
+        <w:t xml:space="preserve">Multiple, </w:t>
+      </w:r>
+      <w:r>
+        <w:rPr>
+          <w:noProof/>
+        </w:rPr>
+        <w:t>V</w:t>
+      </w:r>
+      <w:r>
+        <w:rPr>
+          <w:noProof/>
+        </w:rPr>
+        <w:t xml:space="preserve">aried </w:t>
+      </w:r>
+      <w:r>
+        <w:rPr>
+          <w:noProof/>
+        </w:rPr>
+        <w:t>A</w:t>
+      </w:r>
+      <w:r>
+        <w:rPr>
+          <w:noProof/>
+        </w:rPr>
+        <w:t>gents</w:t>
+      </w:r>
+    </w:p>
+    <w:p>
+      <w:r>
+        <w:rPr>
+          <w:noProof/>
+        </w:rPr>
+        <w:drawing>
+          <wp:anchor distT="0" distB="0" distL="114300" distR="114300" simplePos="0" relativeHeight="251668480" behindDoc="0" locked="0" layoutInCell="1" allowOverlap="1" wp14:anchorId="35BF49C8" wp14:editId="50443D83">
+            <wp:simplePos x="0" y="0"/>
+            <wp:positionH relativeFrom="column">
+              <wp:posOffset>4020820</wp:posOffset>
+            </wp:positionH>
+            <wp:positionV relativeFrom="paragraph">
+              <wp:posOffset>13970</wp:posOffset>
+            </wp:positionV>
+            <wp:extent cx="1523365" cy="4117340"/>
+            <wp:effectExtent l="0" t="0" r="635" b="0"/>
+            <wp:wrapTight wrapText="bothSides">
+              <wp:wrapPolygon edited="0">
+                <wp:start x="0" y="0"/>
+                <wp:lineTo x="0" y="21487"/>
+                <wp:lineTo x="21339" y="21487"/>
+                <wp:lineTo x="21339" y="0"/>
+                <wp:lineTo x="0" y="0"/>
+              </wp:wrapPolygon>
+            </wp:wrapTight>
+            <wp:docPr id="7" name="Picture 7"/>
+            <wp:cNvGraphicFramePr>
+              <a:graphicFrameLocks xmlns:a="http://schemas.openxmlformats.org/drawingml/2006/main" noChangeAspect="1"/>
+            </wp:cNvGraphicFramePr>
+            <a:graphic xmlns:a="http://schemas.openxmlformats.org/drawingml/2006/main">
+              <a:graphicData uri="http://schemas.openxmlformats.org/drawingml/2006/picture">
+                <pic:pic xmlns:pic="http://schemas.openxmlformats.org/drawingml/2006/picture">
+                  <pic:nvPicPr>
+                    <pic:cNvPr id="1" name=""/>
+                    <pic:cNvPicPr/>
+                  </pic:nvPicPr>
+                  <pic:blipFill>
+                    <a:blip r:embed="rId5"/>
+                    <a:stretch>
+                      <a:fillRect/>
+                    </a:stretch>
+                  </pic:blipFill>
+                  <pic:spPr>
+                    <a:xfrm>
+                      <a:off x="0" y="0"/>
+                      <a:ext cx="1523365" cy="4117340"/>
+                    </a:xfrm>
+                    <a:prstGeom prst="rect">
+                      <a:avLst/>
+                    </a:prstGeom>
+                  </pic:spPr>
+                </pic:pic>
+              </a:graphicData>
+            </a:graphic>
+            <wp14:sizeRelH relativeFrom="margin">
+              <wp14:pctWidth>0</wp14:pctWidth>
+            </wp14:sizeRelH>
+            <wp14:sizeRelV relativeFrom="margin">
+              <wp14:pctHeight>0</wp14:pctHeight>
+            </wp14:sizeRelV>
+          </wp:anchor>
+        </w:drawing>
+      </w:r>
+      <w:r>
+        <w:rPr>
+          <w:noProof/>
+        </w:rPr>
+        <mc:AlternateContent>
+          <mc:Choice Requires="wps">
+            <w:drawing>
+              <wp:anchor distT="0" distB="0" distL="114300" distR="114300" simplePos="0" relativeHeight="251666432" behindDoc="1" locked="0" layoutInCell="1" allowOverlap="1" wp14:anchorId="64AE3AE7" wp14:editId="5783BFB1">
+                <wp:simplePos x="0" y="0"/>
+                <wp:positionH relativeFrom="column">
+                  <wp:posOffset>5618797</wp:posOffset>
+                </wp:positionH>
+                <wp:positionV relativeFrom="paragraph">
+                  <wp:posOffset>13335</wp:posOffset>
+                </wp:positionV>
+                <wp:extent cx="681990" cy="845820"/>
+                <wp:effectExtent l="0" t="0" r="3810" b="0"/>
+                <wp:wrapTight wrapText="bothSides">
+                  <wp:wrapPolygon edited="0">
+                    <wp:start x="0" y="0"/>
+                    <wp:lineTo x="0" y="20919"/>
+                    <wp:lineTo x="21117" y="20919"/>
+                    <wp:lineTo x="21117" y="0"/>
+                    <wp:lineTo x="0" y="0"/>
+                  </wp:wrapPolygon>
+                </wp:wrapTight>
+                <wp:docPr id="6" name="Text Box 6"/>
+                <wp:cNvGraphicFramePr/>
+                <a:graphic xmlns:a="http://schemas.openxmlformats.org/drawingml/2006/main">
+                  <a:graphicData uri="http://schemas.microsoft.com/office/word/2010/wordprocessingShape">
+                    <wps:wsp>
+                      <wps:cNvSpPr txBox="1"/>
+                      <wps:spPr>
+                        <a:xfrm>
+                          <a:off x="0" y="0"/>
+                          <a:ext cx="681990" cy="845820"/>
+                        </a:xfrm>
+                        <a:prstGeom prst="rect">
+                          <a:avLst/>
+                        </a:prstGeom>
+                        <a:solidFill>
+                          <a:prstClr val="white"/>
+                        </a:solidFill>
+                        <a:ln>
+                          <a:noFill/>
+                        </a:ln>
+                      </wps:spPr>
+                      <wps:txbx>
+                        <w:txbxContent>
+                          <w:p>
+                            <w:pPr>
+                              <w:pStyle w:val="Caption"/>
+                              <w:jc w:val="left"/>
+                              <w:rPr>
+                                <w:noProof/>
+                              </w:rPr>
+                            </w:pPr>
+                            <w:r>
+                              <w:t xml:space="preserve">Figure </w:t>
+                            </w:r>
+                            <w:r>
+                              <w:t>3</w:t>
+                            </w:r>
+                            <w:r>
+                              <w:t>: The attributes of each model of agent.</w:t>
+                            </w:r>
+                          </w:p>
+                        </w:txbxContent>
+                      </wps:txbx>
+                      <wps:bodyPr rot="0" spcFirstLastPara="0" vertOverflow="overflow" horzOverflow="overflow" vert="horz" wrap="square" lIns="0" tIns="0" rIns="0" bIns="0" numCol="1" spcCol="0" rtlCol="0" fromWordArt="0" anchor="t" anchorCtr="0" forceAA="0" compatLnSpc="1">
+                        <a:prstTxWarp prst="textNoShape">
+                          <a:avLst/>
+                        </a:prstTxWarp>
+                        <a:noAutofit/>
+                      </wps:bodyPr>
+                    </wps:wsp>
+                  </a:graphicData>
+                </a:graphic>
+                <wp14:sizeRelH relativeFrom="margin">
+                  <wp14:pctWidth>0</wp14:pctWidth>
+                </wp14:sizeRelH>
+                <wp14:sizeRelV relativeFrom="margin">
+                  <wp14:pctHeight>0</wp14:pctHeight>
+                </wp14:sizeRelV>
+              </wp:anchor>
+            </w:drawing>
+          </mc:Choice>
+          <mc:Fallback>
+            <w:pict>
+              <v:shapetype w14:anchorId="64AE3AE7" id="_x0000_t202" coordsize="21600,21600" o:spt="202" path="m,l,21600r21600,l21600,xe">
+                <v:stroke joinstyle="miter"/>
+                <v:path gradientshapeok="t" o:connecttype="rect"/>
+              </v:shapetype>
+              <v:shape id="Text Box 6" o:spid="_x0000_s1026" type="#_x0000_t202" style="position:absolute;left:0;text-align:left;margin-left:442.4pt;margin-top:1.05pt;width:53.7pt;height:66.6pt;z-index:-251650048;visibility:visible;mso-wrap-style:square;mso-width-percent:0;mso-height-percent:0;mso-wrap-distance-left:9pt;mso-wrap-distance-top:0;mso-wrap-distance-right:9pt;mso-wrap-distance-bottom:0;mso-position-horizontal:absolute;mso-position-horizontal-relative:text;mso-position-vertical:absolute;mso-position-vertical-relative:text;mso-width-percent:0;mso-height-percent:0;mso-width-relative:margin;mso-height-relative:margin;v-text-anchor:top" o:gfxdata="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" stroked="f">
+                <v:textbox inset="0,0,0,0">
+                  <w:txbxContent>
+                    <w:p>
+                      <w:pPr>
+                        <w:pStyle w:val="Caption"/>
+                        <w:jc w:val="left"/>
+                        <w:rPr>
+                          <w:noProof/>
+                        </w:rPr>
+                      </w:pPr>
+                      <w:r>
+                        <w:t xml:space="preserve">Figure </w:t>
+                      </w:r>
+                      <w:r>
+                        <w:t>3</w:t>
+                      </w:r>
+                      <w:r>
+                        <w:t>: The attributes of each model of agent.</w:t>
+                      </w:r>
+                    </w:p>
+                  </w:txbxContent>
+                </v:textbox>
+                <w10:wrap type="tight"/>
+              </v:shape>
+            </w:pict>
+          </mc:Fallback>
+        </mc:AlternateContent>
+      </w:r>
+      <w:r>
+        <w:rPr>
+          <w:noProof/>
+        </w:rPr>
+        <w:drawing>
+          <wp:anchor distT="0" distB="0" distL="114300" distR="114300" simplePos="0" relativeHeight="251660288" behindDoc="0" locked="0" layoutInCell="1" allowOverlap="1" wp14:anchorId="650085FB" wp14:editId="1A96D272">
+            <wp:simplePos x="0" y="0"/>
+            <wp:positionH relativeFrom="column">
+              <wp:posOffset>0</wp:posOffset>
+            </wp:positionH>
+            <wp:positionV relativeFrom="paragraph">
+              <wp:posOffset>13970</wp:posOffset>
+            </wp:positionV>
+            <wp:extent cx="3061970" cy="2426335"/>
+            <wp:effectExtent l="0" t="0" r="5080" b="0"/>
+            <wp:wrapTight wrapText="bothSides">
+              <wp:wrapPolygon edited="0">
+                <wp:start x="0" y="0"/>
+                <wp:lineTo x="0" y="21368"/>
+                <wp:lineTo x="21501" y="21368"/>
+                <wp:lineTo x="21501" y="0"/>
+                <wp:lineTo x="0" y="0"/>
+              </wp:wrapPolygon>
+            </wp:wrapTight>
+            <wp:docPr id="3" name="Picture 3"/>
+            <wp:cNvGraphicFramePr>
+              <a:graphicFrameLocks xmlns:a="http://schemas.openxmlformats.org/drawingml/2006/main" noChangeAspect="1"/>
+            </wp:cNvGraphicFramePr>
+            <a:graphic xmlns:a="http://schemas.openxmlformats.org/drawingml/2006/main">
+              <a:graphicData uri="http://schemas.openxmlformats.org/drawingml/2006/picture">
+                <pic:pic xmlns:pic="http://schemas.openxmlformats.org/drawingml/2006/picture">
+                  <pic:nvPicPr>
+                    <pic:cNvPr id="1" name=""/>
+                    <pic:cNvPicPr/>
+                  </pic:nvPicPr>
+                  <pic:blipFill rotWithShape="1">
+                    <a:blip r:embed="rId6"/>
+                    <a:srcRect l="10664" t="13482" r="57234" b="9125"/>
+                    <a:stretch/>
+                  </pic:blipFill>
+                  <pic:spPr bwMode="auto">
+                    <a:xfrm>
+                      <a:off x="0" y="0"/>
+                      <a:ext cx="3061970" cy="2426335"/>
+                    </a:xfrm>
+                    <a:prstGeom prst="rect">
+                      <a:avLst/>
+                    </a:prstGeom>
+                    <a:ln>
+                      <a:noFill/>
+                    </a:ln>
+                    <a:extLst>
+                      <a:ext uri="{53640926-AAD7-44D8-BBD7-CCE9431645EC}">
+                        <a14:shadowObscured xmlns:a14="http://schemas.microsoft.com/office/drawing/2010/main"/>
+                      </a:ext>
+                    </a:extLst>
+                  </pic:spPr>
+                </pic:pic>
+              </a:graphicData>
+            </a:graphic>
+            <wp14:sizeRelH relativeFrom="margin">
+              <wp14:pctWidth>0</wp14:pctWidth>
+            </wp14:sizeRelH>
+            <wp14:sizeRelV relativeFrom="margin">
+              <wp14:pctHeight>0</wp14:pctHeight>
+            </wp14:sizeRelV>
+          </wp:anchor>
+        </w:drawing>
+      </w:r>
+    </w:p>
+    <w:p/>
+    <w:p/>
+    <w:p/>
+    <w:p/>
+    <w:p/>
+    <w:p/>
+    <w:p/>
+    <w:p/>
+    <w:p/>
+    <w:p/>
+    <w:p/>
+    <w:p/>
+    <w:p>
+      <w:r>
+        <w:rPr>
+          <w:noProof/>
+        </w:rPr>
+        <mc:AlternateContent>
+          <mc:Choice Requires="wps">
+            <w:drawing>
+              <wp:anchor distT="0" distB="0" distL="114300" distR="114300" simplePos="0" relativeHeight="251662336" behindDoc="1" locked="0" layoutInCell="1" allowOverlap="1" wp14:anchorId="62F71B56" wp14:editId="46802F7F">
+                <wp:simplePos x="0" y="0"/>
+                <wp:positionH relativeFrom="column">
+                  <wp:posOffset>0</wp:posOffset>
+                </wp:positionH>
+                <wp:positionV relativeFrom="paragraph">
+                  <wp:posOffset>118110</wp:posOffset>
+                </wp:positionV>
+                <wp:extent cx="3061970" cy="484505"/>
+                <wp:effectExtent l="0" t="0" r="5080" b="0"/>
+                <wp:wrapTight wrapText="bothSides">
+                  <wp:wrapPolygon edited="0">
+                    <wp:start x="0" y="0"/>
+                    <wp:lineTo x="0" y="20383"/>
+                    <wp:lineTo x="21501" y="20383"/>
+                    <wp:lineTo x="21501" y="0"/>
+                    <wp:lineTo x="0" y="0"/>
+                  </wp:wrapPolygon>
+                </wp:wrapTight>
+                <wp:docPr id="4" name="Text Box 4"/>
+                <wp:cNvGraphicFramePr/>
+                <a:graphic xmlns:a="http://schemas.openxmlformats.org/drawingml/2006/main">
+                  <a:graphicData uri="http://schemas.microsoft.com/office/word/2010/wordprocessingShape">
+                    <wps:wsp>
+                      <wps:cNvSpPr txBox="1"/>
+                      <wps:spPr>
+                        <a:xfrm>
+                          <a:off x="0" y="0"/>
+                          <a:ext cx="3061970" cy="484505"/>
+                        </a:xfrm>
+                        <a:prstGeom prst="rect">
+                          <a:avLst/>
+                        </a:prstGeom>
+                        <a:solidFill>
+                          <a:prstClr val="white"/>
+                        </a:solidFill>
+                        <a:ln>
+                          <a:noFill/>
+                        </a:ln>
+                      </wps:spPr>
+                      <wps:txbx>
+                        <w:txbxContent>
+                          <w:p>
+                            <w:pPr>
+                              <w:pStyle w:val="Caption"/>
+                              <w:rPr>
+                                <w:noProof/>
+                              </w:rPr>
+                            </w:pPr>
+                            <w:r>
+                              <w:t xml:space="preserve">Figure </w:t>
+                            </w:r>
+                            <w:r>
+                              <w:t>1</w:t>
+                            </w:r>
+                            <w:r>
+                              <w:t xml:space="preserve">: </w:t>
+                            </w:r>
+                            <w:r>
+                              <w:t>A screenshot of the program featuring multiple agents of different shapes.</w:t>
+                            </w:r>
+                            <w:r>
+                              <w:t xml:space="preserve"> Each has different attributes for mass and max forward / sideways speed</w:t>
+                            </w:r>
+                            <w:r>
+                              <w:t>.</w:t>
+                            </w:r>
+                          </w:p>
+                        </w:txbxContent>
+                      </wps:txbx>
+                      <wps:bodyPr rot="0" spcFirstLastPara="0" vertOverflow="overflow" horzOverflow="overflow" vert="horz" wrap="square" lIns="0" tIns="0" rIns="0" bIns="0" numCol="1" spcCol="0" rtlCol="0" fromWordArt="0" anchor="t" anchorCtr="0" forceAA="0" compatLnSpc="1">
+                        <a:prstTxWarp prst="textNoShape">
+                          <a:avLst/>
+                        </a:prstTxWarp>
+                        <a:noAutofit/>
+                      </wps:bodyPr>
+                    </wps:wsp>
+                  </a:graphicData>
+                </a:graphic>
+                <wp14:sizeRelH relativeFrom="margin">
+                  <wp14:pctWidth>0</wp14:pctWidth>
+                </wp14:sizeRelH>
+                <wp14:sizeRelV relativeFrom="margin">
+                  <wp14:pctHeight>0</wp14:pctHeight>
+                </wp14:sizeRelV>
+              </wp:anchor>
+            </w:drawing>
+          </mc:Choice>
+          <mc:Fallback>
+            <w:pict>
+              <v:shape w14:anchorId="62F71B56" id="Text Box 4" o:spid="_x0000_s1027" type="#_x0000_t202" style="position:absolute;left:0;text-align:left;margin-left:0;margin-top:9.3pt;width:241.1pt;height:38.15pt;z-index:-251654144;visibility:visible;mso-wrap-style:square;mso-width-percent:0;mso-height-percent:0;mso-wrap-distance-left:9pt;mso-wrap-distance-top:0;mso-wrap-distance-right:9pt;mso-wrap-distance-bottom:0;mso-position-horizontal:absolute;mso-position-horizontal-relative:text;mso-position-vertical:absolute;mso-position-vertical-relative:text;mso-width-percent:0;mso-height-percent:0;mso-width-relative:margin;mso-height-relative:margin;v-text-anchor:top" o:gfxdata="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" stroked="f">
+                <v:textbox inset="0,0,0,0">
+                  <w:txbxContent>
+                    <w:p>
+                      <w:pPr>
+                        <w:pStyle w:val="Caption"/>
+                        <w:rPr>
+                          <w:noProof/>
+                        </w:rPr>
+                      </w:pPr>
+                      <w:r>
+                        <w:t xml:space="preserve">Figure </w:t>
+                      </w:r>
+                      <w:r>
+                        <w:t>1</w:t>
+                      </w:r>
+                      <w:r>
+                        <w:t xml:space="preserve">: </w:t>
+                      </w:r>
+                      <w:r>
+                        <w:t>A screenshot of the program featuring multiple agents of different shapes.</w:t>
+                      </w:r>
+                      <w:r>
+                        <w:t xml:space="preserve"> Each has different attributes for mass and max forward / sideways speed</w:t>
+                      </w:r>
+                      <w:r>
+                        <w:t>.</w:t>
+                      </w:r>
+                    </w:p>
+                  </w:txbxContent>
+                </v:textbox>
+                <w10:wrap type="tight"/>
+              </v:shape>
+            </w:pict>
+          </mc:Fallback>
+        </mc:AlternateContent>
+      </w:r>
+    </w:p>
+    <w:p/>
+    <w:p/>
+    <w:p>
+      <w:r>
+        <w:rPr>
+          <w:noProof/>
+        </w:rPr>
+        <w:drawing>
+          <wp:anchor distT="0" distB="0" distL="114300" distR="114300" simplePos="0" relativeHeight="251670528" behindDoc="0" locked="0" layoutInCell="1" allowOverlap="1" wp14:anchorId="2F4FEF69" wp14:editId="4F81CF0C">
+            <wp:simplePos x="0" y="0"/>
+            <wp:positionH relativeFrom="column">
+              <wp:posOffset>0</wp:posOffset>
+            </wp:positionH>
+            <wp:positionV relativeFrom="paragraph">
+              <wp:posOffset>107315</wp:posOffset>
+            </wp:positionV>
+            <wp:extent cx="2522220" cy="565785"/>
+            <wp:effectExtent l="0" t="0" r="0" b="5715"/>
+            <wp:wrapTight wrapText="bothSides">
+              <wp:wrapPolygon edited="0">
+                <wp:start x="0" y="0"/>
+                <wp:lineTo x="0" y="21091"/>
+                <wp:lineTo x="21372" y="21091"/>
+                <wp:lineTo x="21372" y="0"/>
+                <wp:lineTo x="0" y="0"/>
+              </wp:wrapPolygon>
+            </wp:wrapTight>
+            <wp:docPr id="8" name="Picture 8"/>
+            <wp:cNvGraphicFramePr>
+              <a:graphicFrameLocks xmlns:a="http://schemas.openxmlformats.org/drawingml/2006/main" noChangeAspect="1"/>
+            </wp:cNvGraphicFramePr>
+            <a:graphic xmlns:a="http://schemas.openxmlformats.org/drawingml/2006/main">
+              <a:graphicData uri="http://schemas.openxmlformats.org/drawingml/2006/picture">
+                <pic:pic xmlns:pic="http://schemas.openxmlformats.org/drawingml/2006/picture">
+                  <pic:nvPicPr>
+                    <pic:cNvPr id="1" name=""/>
+                    <pic:cNvPicPr/>
+                  </pic:nvPicPr>
+                  <pic:blipFill>
+                    <a:blip r:embed="rId7"/>
+                    <a:stretch>
+                      <a:fillRect/>
+                    </a:stretch>
+                  </pic:blipFill>
+                  <pic:spPr>
+                    <a:xfrm>
+                      <a:off x="0" y="0"/>
+                      <a:ext cx="2522220" cy="565785"/>
+                    </a:xfrm>
+                    <a:prstGeom prst="rect">
+                      <a:avLst/>
+                    </a:prstGeom>
+                  </pic:spPr>
+                </pic:pic>
+              </a:graphicData>
+            </a:graphic>
+            <wp14:sizeRelH relativeFrom="margin">
+              <wp14:pctWidth>0</wp14:pctWidth>
+            </wp14:sizeRelH>
+            <wp14:sizeRelV relativeFrom="margin">
+              <wp14:pctHeight>0</wp14:pctHeight>
+            </wp14:sizeRelV>
+          </wp:anchor>
+        </w:drawing>
+      </w:r>
+    </w:p>
+    <w:p/>
+    <w:p/>
+    <w:p>
+      <w:r>
+        <w:rPr>
+          <w:noProof/>
+        </w:rPr>
+        <mc:AlternateContent>
+          <mc:Choice Requires="wps">
+            <w:drawing>
+              <wp:anchor distT="0" distB="0" distL="114300" distR="114300" simplePos="0" relativeHeight="251672576" behindDoc="1" locked="0" layoutInCell="1" allowOverlap="1" wp14:anchorId="081F915F" wp14:editId="7FA47944">
+                <wp:simplePos x="0" y="0"/>
+                <wp:positionH relativeFrom="column">
+                  <wp:posOffset>0</wp:posOffset>
+                </wp:positionH>
+                <wp:positionV relativeFrom="paragraph">
+                  <wp:posOffset>177800</wp:posOffset>
+                </wp:positionV>
+                <wp:extent cx="2522220" cy="635"/>
+                <wp:effectExtent l="0" t="0" r="0" b="0"/>
+                <wp:wrapTight wrapText="bothSides">
+                  <wp:wrapPolygon edited="0">
+                    <wp:start x="0" y="0"/>
+                    <wp:lineTo x="0" y="21600"/>
+                    <wp:lineTo x="21600" y="21600"/>
+                    <wp:lineTo x="21600" y="0"/>
+                  </wp:wrapPolygon>
+                </wp:wrapTight>
+                <wp:docPr id="9" name="Text Box 9"/>
+                <wp:cNvGraphicFramePr/>
+                <a:graphic xmlns:a="http://schemas.openxmlformats.org/drawingml/2006/main">
+                  <a:graphicData uri="http://schemas.microsoft.com/office/word/2010/wordprocessingShape">
+                    <wps:wsp>
+                      <wps:cNvSpPr txBox="1"/>
+                      <wps:spPr>
+                        <a:xfrm>
+                          <a:off x="0" y="0"/>
+                          <a:ext cx="2522220" cy="635"/>
+                        </a:xfrm>
+                        <a:prstGeom prst="rect">
+                          <a:avLst/>
+                        </a:prstGeom>
+                        <a:solidFill>
+                          <a:prstClr val="white"/>
+                        </a:solidFill>
+                        <a:ln>
+                          <a:noFill/>
+                        </a:ln>
+                      </wps:spPr>
+                      <wps:txbx>
+                        <w:txbxContent>
+                          <w:p>
+                            <w:pPr>
+                              <w:pStyle w:val="Caption"/>
+                              <w:rPr>
+                                <w:noProof/>
+                              </w:rPr>
+                            </w:pPr>
+                            <w:r>
+                              <w:t xml:space="preserve">Figure </w:t>
+                            </w:r>
+                            <w:r>
+                              <w:t>2</w:t>
+                            </w:r>
+                            <w:r>
+                              <w:t xml:space="preserve">: The </w:t>
+                            </w:r>
+                            <w:proofErr w:type="spellStart"/>
+                            <w:r>
+                              <w:t>apply_friction</w:t>
+                            </w:r>
+                            <w:proofErr w:type="spellEnd"/>
+                            <w:r>
+                              <w:t xml:space="preserve"> method</w:t>
+                            </w:r>
+                          </w:p>
+                        </w:txbxContent>
+                      </wps:txbx>
+                      <wps:bodyPr rot="0" spcFirstLastPara="0" vertOverflow="overflow" horzOverflow="overflow" vert="horz" wrap="square" lIns="0" tIns="0" rIns="0" bIns="0" numCol="1" spcCol="0" rtlCol="0" fromWordArt="0" anchor="t" anchorCtr="0" forceAA="0" compatLnSpc="1">
+                        <a:prstTxWarp prst="textNoShape">
+                          <a:avLst/>
+                        </a:prstTxWarp>
+                        <a:spAutoFit/>
+                      </wps:bodyPr>
+                    </wps:wsp>
+                  </a:graphicData>
+                </a:graphic>
+              </wp:anchor>
+            </w:drawing>
+          </mc:Choice>
+          <mc:Fallback>
+            <w:pict>
+              <v:shape w14:anchorId="081F915F" id="Text Box 9" o:spid="_x0000_s1028" type="#_x0000_t202" style="position:absolute;left:0;text-align:left;margin-left:0;margin-top:14pt;width:198.6pt;height:.05pt;z-index:-251643904;visibility:visible;mso-wrap-style:square;mso-wrap-distance-left:9pt;mso-wrap-distance-top:0;mso-wrap-distance-right:9pt;mso-wrap-distance-bottom:0;mso-position-horizontal:absolute;mso-position-horizontal-relative:text;mso-position-vertical:absolute;mso-position-vertical-relative:text;v-text-anchor:top" o:gfxdata="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" stroked="f">
+                <v:textbox style="mso-fit-shape-to-text:t" inset="0,0,0,0">
+                  <w:txbxContent>
+                    <w:p>
+                      <w:pPr>
+                        <w:pStyle w:val="Caption"/>
+                        <w:rPr>
+                          <w:noProof/>
+                        </w:rPr>
+                      </w:pPr>
+                      <w:r>
+                        <w:t xml:space="preserve">Figure </w:t>
+                      </w:r>
+                      <w:r>
+                        <w:t>2</w:t>
+                      </w:r>
+                      <w:r>
+                        <w:t xml:space="preserve">: The </w:t>
+                      </w:r>
+                      <w:proofErr w:type="spellStart"/>
+                      <w:r>
+                        <w:t>apply_friction</w:t>
+                      </w:r>
+                      <w:proofErr w:type="spellEnd"/>
+                      <w:r>
+                        <w:t xml:space="preserve"> method</w:t>
+                      </w:r>
+                    </w:p>
+                  </w:txbxContent>
+                </v:textbox>
+                <w10:wrap type="tight"/>
+              </v:shape>
+            </w:pict>
+          </mc:Fallback>
+        </mc:AlternateContent>
+      </w:r>
+    </w:p>
+    <w:p/>
+    <w:p/>
+    <w:p/>
+    <w:p>
+      <w:pPr>
+        <w:pStyle w:val="Heading2"/>
+      </w:pPr>
+      <w:r>
+        <w:rPr>
+          <w:noProof/>
+        </w:rPr>
+        <w:drawing>
+          <wp:anchor distT="0" distB="0" distL="114300" distR="114300" simplePos="0" relativeHeight="251674624" behindDoc="0" locked="0" layoutInCell="1" allowOverlap="1" wp14:anchorId="0C902476" wp14:editId="27093BE9">
+            <wp:simplePos x="0" y="0"/>
+            <wp:positionH relativeFrom="column">
+              <wp:posOffset>0</wp:posOffset>
+            </wp:positionH>
+            <wp:positionV relativeFrom="paragraph">
+              <wp:posOffset>251460</wp:posOffset>
+            </wp:positionV>
+            <wp:extent cx="3388360" cy="847090"/>
+            <wp:effectExtent l="0" t="0" r="2540" b="0"/>
+            <wp:wrapTight wrapText="bothSides">
+              <wp:wrapPolygon edited="0">
+                <wp:start x="0" y="0"/>
+                <wp:lineTo x="0" y="20888"/>
+                <wp:lineTo x="21495" y="20888"/>
+                <wp:lineTo x="21495" y="0"/>
+                <wp:lineTo x="0" y="0"/>
+              </wp:wrapPolygon>
+            </wp:wrapTight>
+            <wp:docPr id="10" name="Picture 10"/>
+            <wp:cNvGraphicFramePr>
+              <a:graphicFrameLocks xmlns:a="http://schemas.openxmlformats.org/drawingml/2006/main" noChangeAspect="1"/>
+            </wp:cNvGraphicFramePr>
+            <a:graphic xmlns:a="http://schemas.openxmlformats.org/drawingml/2006/main">
+              <a:graphicData uri="http://schemas.openxmlformats.org/drawingml/2006/picture">
+                <pic:pic xmlns:pic="http://schemas.openxmlformats.org/drawingml/2006/picture">
+                  <pic:nvPicPr>
+                    <pic:cNvPr id="1" name=""/>
+                    <pic:cNvPicPr/>
+                  </pic:nvPicPr>
+                  <pic:blipFill>
+                    <a:blip r:embed="rId8"/>
+                    <a:stretch>
+                      <a:fillRect/>
+                    </a:stretch>
+                  </pic:blipFill>
+                  <pic:spPr>
+                    <a:xfrm>
+                      <a:off x="0" y="0"/>
+                      <a:ext cx="3388360" cy="847090"/>
+                    </a:xfrm>
+                    <a:prstGeom prst="rect">
+                      <a:avLst/>
+                    </a:prstGeom>
+                  </pic:spPr>
+                </pic:pic>
+              </a:graphicData>
+            </a:graphic>
+            <wp14:sizeRelH relativeFrom="margin">
+              <wp14:pctWidth>0</wp14:pctWidth>
+            </wp14:sizeRelH>
+            <wp14:sizeRelV relativeFrom="margin">
+              <wp14:pctHeight>0</wp14:pctHeight>
+            </wp14:sizeRelV>
+          </wp:anchor>
+        </w:drawing>
+      </w:r>
+      <w:r>
+        <w:t>Flee with Panic Distance</w:t>
+      </w:r>
+    </w:p>
+    <w:p>
+      <w:r>
+        <w:rPr>
+          <w:noProof/>
+        </w:rPr>
+        <mc:AlternateContent>
+          <mc:Choice Requires="wps">
+            <w:drawing>
+              <wp:anchor distT="0" distB="0" distL="114300" distR="114300" simplePos="0" relativeHeight="251676672" behindDoc="1" locked="0" layoutInCell="1" allowOverlap="1" wp14:anchorId="2D0BE886" wp14:editId="61DC1F2D">
+                <wp:simplePos x="0" y="0"/>
+                <wp:positionH relativeFrom="column">
+                  <wp:posOffset>3450590</wp:posOffset>
+                </wp:positionH>
+                <wp:positionV relativeFrom="paragraph">
+                  <wp:posOffset>6985</wp:posOffset>
+                </wp:positionV>
+                <wp:extent cx="1516380" cy="635"/>
+                <wp:effectExtent l="0" t="0" r="7620" b="0"/>
+                <wp:wrapTight wrapText="bothSides">
+                  <wp:wrapPolygon edited="0">
+                    <wp:start x="0" y="0"/>
+                    <wp:lineTo x="0" y="20282"/>
+                    <wp:lineTo x="21437" y="20282"/>
+                    <wp:lineTo x="21437" y="0"/>
+                    <wp:lineTo x="0" y="0"/>
+                  </wp:wrapPolygon>
+                </wp:wrapTight>
+                <wp:docPr id="11" name="Text Box 11"/>
+                <wp:cNvGraphicFramePr/>
+                <a:graphic xmlns:a="http://schemas.openxmlformats.org/drawingml/2006/main">
+                  <a:graphicData uri="http://schemas.microsoft.com/office/word/2010/wordprocessingShape">
+                    <wps:wsp>
+                      <wps:cNvSpPr txBox="1"/>
+                      <wps:spPr>
+                        <a:xfrm>
+                          <a:off x="0" y="0"/>
+                          <a:ext cx="1516380" cy="635"/>
+                        </a:xfrm>
+                        <a:prstGeom prst="rect">
+                          <a:avLst/>
+                        </a:prstGeom>
+                        <a:solidFill>
+                          <a:prstClr val="white"/>
+                        </a:solidFill>
+                        <a:ln>
+                          <a:noFill/>
+                        </a:ln>
+                      </wps:spPr>
+                      <wps:txbx>
+                        <w:txbxContent>
+                          <w:p>
+                            <w:pPr>
+                              <w:pStyle w:val="Caption"/>
+                              <w:jc w:val="left"/>
+                              <w:rPr>
+                                <w:noProof/>
+                              </w:rPr>
+                            </w:pPr>
+                            <w:r>
+                              <w:t>Figure 4: the flee method</w:t>
+                            </w:r>
+                            <w:r>
+                              <w:t xml:space="preserve"> adapted from the lecture slides</w:t>
+                            </w:r>
+                            <w:r>
+                              <w:t>, with panic distance implemented.</w:t>
+                            </w:r>
+                          </w:p>
+                        </w:txbxContent>
+                      </wps:txbx>
+                      <wps:bodyPr rot="0" spcFirstLastPara="0" vertOverflow="overflow" horzOverflow="overflow" vert="horz" wrap="square" lIns="0" tIns="0" rIns="0" bIns="0" numCol="1" spcCol="0" rtlCol="0" fromWordArt="0" anchor="t" anchorCtr="0" forceAA="0" compatLnSpc="1">
+                        <a:prstTxWarp prst="textNoShape">
+                          <a:avLst/>
+                        </a:prstTxWarp>
+                        <a:spAutoFit/>
+                      </wps:bodyPr>
+                    </wps:wsp>
+                  </a:graphicData>
+                </a:graphic>
+                <wp14:sizeRelH relativeFrom="margin">
+                  <wp14:pctWidth>0</wp14:pctWidth>
+                </wp14:sizeRelH>
+              </wp:anchor>
+            </w:drawing>
+          </mc:Choice>
+          <mc:Fallback>
+            <w:pict>
+              <v:shape w14:anchorId="2D0BE886" id="Text Box 11" o:spid="_x0000_s1029" type="#_x0000_t202" style="position:absolute;left:0;text-align:left;margin-left:271.7pt;margin-top:.55pt;width:119.4pt;height:.05pt;z-index:-251639808;visibility:visible;mso-wrap-style:square;mso-width-percent:0;mso-wrap-distance-left:9pt;mso-wrap-distance-top:0;mso-wrap-distance-right:9pt;mso-wrap-distance-bottom:0;mso-position-horizontal:absolute;mso-position-horizontal-relative:text;mso-position-vertical:absolute;mso-position-vertical-relative:text;mso-width-percent:0;mso-width-relative:margin;v-text-anchor:top" o:gfxdata="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" stroked="f">
+                <v:textbox style="mso-fit-shape-to-text:t" inset="0,0,0,0">
+                  <w:txbxContent>
+                    <w:p>
+                      <w:pPr>
+                        <w:pStyle w:val="Caption"/>
+                        <w:jc w:val="left"/>
+                        <w:rPr>
+                          <w:noProof/>
+                        </w:rPr>
+                      </w:pPr>
+                      <w:r>
+                        <w:t>Figure 4: the flee method</w:t>
+                      </w:r>
+                      <w:r>
+                        <w:t xml:space="preserve"> adapted from the lecture slides</w:t>
+                      </w:r>
+                      <w:r>
+                        <w:t>, with panic distance implemented.</w:t>
+                      </w:r>
+                    </w:p>
+                  </w:txbxContent>
+                </v:textbox>
+                <w10:wrap type="tight"/>
+              </v:shape>
+            </w:pict>
+          </mc:Fallback>
+        </mc:AlternateContent>
+      </w:r>
+    </w:p>
+    <w:p/>
+    <w:p/>
+    <w:p/>
+    <w:p/>
+    <w:p/>
+    <w:p>
+      <w:pPr>
+        <w:pStyle w:val="Heading2"/>
+      </w:pPr>
+      <w:r>
+        <w:rPr>
+          <w:noProof/>
+        </w:rPr>
+        <w:drawing>
+          <wp:anchor distT="0" distB="0" distL="114300" distR="114300" simplePos="0" relativeHeight="251680768" behindDoc="0" locked="0" layoutInCell="1" allowOverlap="1" wp14:anchorId="0D29D8F9" wp14:editId="6D91DB80">
+            <wp:simplePos x="0" y="0"/>
+            <wp:positionH relativeFrom="column">
+              <wp:posOffset>-635</wp:posOffset>
+            </wp:positionH>
+            <wp:positionV relativeFrom="paragraph">
+              <wp:posOffset>280035</wp:posOffset>
+            </wp:positionV>
+            <wp:extent cx="2272665" cy="1624965"/>
+            <wp:effectExtent l="0" t="0" r="0" b="0"/>
+            <wp:wrapTight wrapText="bothSides">
+              <wp:wrapPolygon edited="0">
+                <wp:start x="0" y="0"/>
+                <wp:lineTo x="0" y="21271"/>
+                <wp:lineTo x="21365" y="21271"/>
+                <wp:lineTo x="21365" y="0"/>
+                <wp:lineTo x="0" y="0"/>
+              </wp:wrapPolygon>
+            </wp:wrapTight>
+            <wp:docPr id="13" name="Picture 13"/>
+            <wp:cNvGraphicFramePr>
+              <a:graphicFrameLocks xmlns:a="http://schemas.openxmlformats.org/drawingml/2006/main" noChangeAspect="1"/>
+            </wp:cNvGraphicFramePr>
+            <a:graphic xmlns:a="http://schemas.openxmlformats.org/drawingml/2006/main">
+              <a:graphicData uri="http://schemas.openxmlformats.org/drawingml/2006/picture">
+                <pic:pic xmlns:pic="http://schemas.openxmlformats.org/drawingml/2006/picture">
+                  <pic:nvPicPr>
+                    <pic:cNvPr id="1" name=""/>
+                    <pic:cNvPicPr/>
+                  </pic:nvPicPr>
+                  <pic:blipFill>
+                    <a:blip r:embed="rId9"/>
+                    <a:stretch>
+                      <a:fillRect/>
+                    </a:stretch>
+                  </pic:blipFill>
+                  <pic:spPr>
+                    <a:xfrm>
+                      <a:off x="0" y="0"/>
+                      <a:ext cx="2272665" cy="1624965"/>
+                    </a:xfrm>
+                    <a:prstGeom prst="rect">
+                      <a:avLst/>
+                    </a:prstGeom>
+                  </pic:spPr>
+                </pic:pic>
+              </a:graphicData>
+            </a:graphic>
+            <wp14:sizeRelH relativeFrom="margin">
+              <wp14:pctWidth>0</wp14:pctWidth>
+            </wp14:sizeRelH>
+            <wp14:sizeRelV relativeFrom="margin">
+              <wp14:pctHeight>0</wp14:pctHeight>
+            </wp14:sizeRelV>
+          </wp:anchor>
+        </w:drawing>
+      </w:r>
+      <w:r>
+        <w:t>Deceleration Speeds</w:t>
+      </w:r>
+    </w:p>
+    <w:p>
+      <w:r>
+        <w:rPr>
+          <w:noProof/>
+        </w:rPr>
+        <w:drawing>
+          <wp:anchor distT="0" distB="0" distL="114300" distR="114300" simplePos="0" relativeHeight="251678720" behindDoc="0" locked="0" layoutInCell="1" allowOverlap="1" wp14:anchorId="0EB1EF5A" wp14:editId="57839F4F">
+            <wp:simplePos x="0" y="0"/>
+            <wp:positionH relativeFrom="column">
+              <wp:posOffset>4206875</wp:posOffset>
+            </wp:positionH>
+            <wp:positionV relativeFrom="paragraph">
+              <wp:posOffset>89370</wp:posOffset>
+            </wp:positionV>
+            <wp:extent cx="1214755" cy="582295"/>
+            <wp:effectExtent l="0" t="0" r="4445" b="8255"/>
+            <wp:wrapTight wrapText="bothSides">
+              <wp:wrapPolygon edited="0">
+                <wp:start x="0" y="0"/>
+                <wp:lineTo x="0" y="21200"/>
+                <wp:lineTo x="21340" y="21200"/>
+                <wp:lineTo x="21340" y="0"/>
+                <wp:lineTo x="0" y="0"/>
+              </wp:wrapPolygon>
+            </wp:wrapTight>
+            <wp:docPr id="12" name="Picture 12"/>
+            <wp:cNvGraphicFramePr>
+              <a:graphicFrameLocks xmlns:a="http://schemas.openxmlformats.org/drawingml/2006/main" noChangeAspect="1"/>
+            </wp:cNvGraphicFramePr>
+            <a:graphic xmlns:a="http://schemas.openxmlformats.org/drawingml/2006/main">
+              <a:graphicData uri="http://schemas.openxmlformats.org/drawingml/2006/picture">
+                <pic:pic xmlns:pic="http://schemas.openxmlformats.org/drawingml/2006/picture">
+                  <pic:nvPicPr>
+                    <pic:cNvPr id="1" name=""/>
+                    <pic:cNvPicPr/>
+                  </pic:nvPicPr>
+                  <pic:blipFill>
+                    <a:blip r:embed="rId10"/>
+                    <a:stretch>
+                      <a:fillRect/>
+                    </a:stretch>
+                  </pic:blipFill>
+                  <pic:spPr>
+                    <a:xfrm>
+                      <a:off x="0" y="0"/>
+                      <a:ext cx="1214755" cy="582295"/>
+                    </a:xfrm>
+                    <a:prstGeom prst="rect">
+                      <a:avLst/>
+                    </a:prstGeom>
+                  </pic:spPr>
+                </pic:pic>
+              </a:graphicData>
+            </a:graphic>
+            <wp14:sizeRelH relativeFrom="margin">
+              <wp14:pctWidth>0</wp14:pctWidth>
+            </wp14:sizeRelH>
+            <wp14:sizeRelV relativeFrom="margin">
+              <wp14:pctHeight>0</wp14:pctHeight>
+            </wp14:sizeRelV>
+          </wp:anchor>
+        </w:drawing>
+      </w:r>
+      <w:r>
+        <w:rPr>
+          <w:noProof/>
+        </w:rPr>
+        <mc:AlternateContent>
+          <mc:Choice Requires="wps">
+            <w:drawing>
+              <wp:anchor distT="0" distB="0" distL="114300" distR="114300" simplePos="0" relativeHeight="251684864" behindDoc="1" locked="0" layoutInCell="1" allowOverlap="1" wp14:anchorId="4EF6F3CA" wp14:editId="2A7DE467">
+                <wp:simplePos x="0" y="0"/>
+                <wp:positionH relativeFrom="column">
+                  <wp:posOffset>2329180</wp:posOffset>
+                </wp:positionH>
+                <wp:positionV relativeFrom="paragraph">
+                  <wp:posOffset>75565</wp:posOffset>
+                </wp:positionV>
+                <wp:extent cx="1192530" cy="1511300"/>
+                <wp:effectExtent l="0" t="0" r="7620" b="0"/>
+                <wp:wrapTight wrapText="bothSides">
+                  <wp:wrapPolygon edited="0">
+                    <wp:start x="0" y="0"/>
+                    <wp:lineTo x="0" y="21237"/>
+                    <wp:lineTo x="21393" y="21237"/>
+                    <wp:lineTo x="21393" y="0"/>
+                    <wp:lineTo x="0" y="0"/>
+                  </wp:wrapPolygon>
+                </wp:wrapTight>
+                <wp:docPr id="15" name="Text Box 15"/>
+                <wp:cNvGraphicFramePr/>
+                <a:graphic xmlns:a="http://schemas.openxmlformats.org/drawingml/2006/main">
+                  <a:graphicData uri="http://schemas.microsoft.com/office/word/2010/wordprocessingShape">
+                    <wps:wsp>
+                      <wps:cNvSpPr txBox="1"/>
+                      <wps:spPr>
+                        <a:xfrm>
+                          <a:off x="0" y="0"/>
+                          <a:ext cx="1192530" cy="1511300"/>
+                        </a:xfrm>
+                        <a:prstGeom prst="rect">
+                          <a:avLst/>
+                        </a:prstGeom>
+                        <a:solidFill>
+                          <a:prstClr val="white"/>
+                        </a:solidFill>
+                        <a:ln>
+                          <a:noFill/>
+                        </a:ln>
+                      </wps:spPr>
+                      <wps:txbx>
+                        <w:txbxContent>
+                          <w:p>
+                            <w:pPr>
+                              <w:pStyle w:val="Caption"/>
+                              <w:jc w:val="left"/>
+                              <w:rPr>
+                                <w:noProof/>
+                              </w:rPr>
+                            </w:pPr>
+                            <w:r>
+                              <w:t xml:space="preserve">Figure 5: </w:t>
+                            </w:r>
+                            <w:r>
+                              <w:t>the arrive method being called with different deceleration speeds implemented successfully.</w:t>
+                            </w:r>
+                          </w:p>
+                        </w:txbxContent>
+                      </wps:txbx>
+                      <wps:bodyPr rot="0" spcFirstLastPara="0" vertOverflow="overflow" horzOverflow="overflow" vert="horz" wrap="square" lIns="0" tIns="0" rIns="0" bIns="0" numCol="1" spcCol="0" rtlCol="0" fromWordArt="0" anchor="t" anchorCtr="0" forceAA="0" compatLnSpc="1">
+                        <a:prstTxWarp prst="textNoShape">
+                          <a:avLst/>
+                        </a:prstTxWarp>
+                        <a:noAutofit/>
+                      </wps:bodyPr>
+                    </wps:wsp>
+                  </a:graphicData>
+                </a:graphic>
+                <wp14:sizeRelH relativeFrom="margin">
+                  <wp14:pctWidth>0</wp14:pctWidth>
+                </wp14:sizeRelH>
+                <wp14:sizeRelV relativeFrom="margin">
+                  <wp14:pctHeight>0</wp14:pctHeight>
+                </wp14:sizeRelV>
+              </wp:anchor>
+            </w:drawing>
+          </mc:Choice>
+          <mc:Fallback>
+            <w:pict>
+              <v:shape w14:anchorId="4EF6F3CA" id="Text Box 15" o:spid="_x0000_s1030" type="#_x0000_t202" style="position:absolute;left:0;text-align:left;margin-left:183.4pt;margin-top:5.95pt;width:93.9pt;height:119pt;z-index:-251631616;visibility:visible;mso-wrap-style:square;mso-width-percent:0;mso-height-percent:0;mso-wrap-distance-left:9pt;mso-wrap-distance-top:0;mso-wrap-distance-right:9pt;mso-wrap-distance-bottom:0;mso-position-horizontal:absolute;mso-position-horizontal-relative:text;mso-position-vertical:absolute;mso-position-vertical-relative:text;mso-width-percent:0;mso-height-percent:0;mso-width-relative:margin;mso-height-relative:margin;v-text-anchor:top" o:gfxdata="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" stroked="f">
+                <v:textbox inset="0,0,0,0">
+                  <w:txbxContent>
+                    <w:p>
+                      <w:pPr>
+                        <w:pStyle w:val="Caption"/>
+                        <w:jc w:val="left"/>
+                        <w:rPr>
+                          <w:noProof/>
+                        </w:rPr>
+                      </w:pPr>
+                      <w:r>
+                        <w:t xml:space="preserve">Figure 5: </w:t>
+                      </w:r>
+                      <w:r>
+                        <w:t>the arrive method being called with different deceleration speeds implemented successfully.</w:t>
+                      </w:r>
+                    </w:p>
+                  </w:txbxContent>
+                </v:textbox>
+                <w10:wrap type="tight"/>
+              </v:shape>
+            </w:pict>
+          </mc:Fallback>
+        </mc:AlternateContent>
+      </w:r>
+    </w:p>
+    <w:p/>
+    <w:p/>
+    <w:p/>
+    <w:p>
+      <w:r>
+        <w:rPr>
+          <w:noProof/>
+        </w:rPr>
+        <mc:AlternateContent>
+          <mc:Choice Requires="wps">
+            <w:drawing>
+              <wp:anchor distT="0" distB="0" distL="114300" distR="114300" simplePos="0" relativeHeight="251682816" behindDoc="1" locked="0" layoutInCell="1" allowOverlap="1" wp14:anchorId="3BF8C6C3" wp14:editId="11536670">
+                <wp:simplePos x="0" y="0"/>
+                <wp:positionH relativeFrom="column">
+                  <wp:posOffset>4206875</wp:posOffset>
+                </wp:positionH>
+                <wp:positionV relativeFrom="paragraph">
+                  <wp:posOffset>21908</wp:posOffset>
+                </wp:positionV>
+                <wp:extent cx="1214755" cy="635"/>
+                <wp:effectExtent l="0" t="0" r="0" b="0"/>
+                <wp:wrapTight wrapText="bothSides">
+                  <wp:wrapPolygon edited="0">
+                    <wp:start x="0" y="0"/>
+                    <wp:lineTo x="0" y="21600"/>
+                    <wp:lineTo x="21600" y="21600"/>
+                    <wp:lineTo x="21600" y="0"/>
+                  </wp:wrapPolygon>
+                </wp:wrapTight>
+                <wp:docPr id="14" name="Text Box 14"/>
+                <wp:cNvGraphicFramePr/>
+                <a:graphic xmlns:a="http://schemas.openxmlformats.org/drawingml/2006/main">
+                  <a:graphicData uri="http://schemas.microsoft.com/office/word/2010/wordprocessingShape">
+                    <wps:wsp>
+                      <wps:cNvSpPr txBox="1"/>
+                      <wps:spPr>
+                        <a:xfrm>
+                          <a:off x="0" y="0"/>
+                          <a:ext cx="1214755" cy="635"/>
+                        </a:xfrm>
+                        <a:prstGeom prst="rect">
+                          <a:avLst/>
+                        </a:prstGeom>
+                        <a:solidFill>
+                          <a:prstClr val="white"/>
+                        </a:solidFill>
+                        <a:ln>
+                          <a:noFill/>
+                        </a:ln>
+                      </wps:spPr>
+                      <wps:txbx>
+                        <w:txbxContent>
+                          <w:p>
+                            <w:pPr>
+                              <w:pStyle w:val="Caption"/>
+                              <w:rPr>
+                                <w:noProof/>
+                              </w:rPr>
+                            </w:pPr>
+                            <w:r>
+                              <w:t xml:space="preserve">Figure </w:t>
+                            </w:r>
+                            <w:r>
+                              <w:t>6: the deceleration speeds.</w:t>
+                            </w:r>
+                          </w:p>
+                        </w:txbxContent>
+                      </wps:txbx>
+                      <wps:bodyPr rot="0" spcFirstLastPara="0" vertOverflow="overflow" horzOverflow="overflow" vert="horz" wrap="square" lIns="0" tIns="0" rIns="0" bIns="0" numCol="1" spcCol="0" rtlCol="0" fromWordArt="0" anchor="t" anchorCtr="0" forceAA="0" compatLnSpc="1">
+                        <a:prstTxWarp prst="textNoShape">
+                          <a:avLst/>
+                        </a:prstTxWarp>
+                        <a:spAutoFit/>
+                      </wps:bodyPr>
+                    </wps:wsp>
+                  </a:graphicData>
+                </a:graphic>
+              </wp:anchor>
+            </w:drawing>
+          </mc:Choice>
+          <mc:Fallback>
+            <w:pict>
+              <v:shape w14:anchorId="3BF8C6C3" id="Text Box 14" o:spid="_x0000_s1031" type="#_x0000_t202" style="position:absolute;left:0;text-align:left;margin-left:331.25pt;margin-top:1.75pt;width:95.65pt;height:.05pt;z-index:-251633664;visibility:visible;mso-wrap-style:square;mso-wrap-distance-left:9pt;mso-wrap-distance-top:0;mso-wrap-distance-right:9pt;mso-wrap-distance-bottom:0;mso-position-horizontal:absolute;mso-position-horizontal-relative:text;mso-position-vertical:absolute;mso-position-vertical-relative:text;v-text-anchor:top" o:gfxdata="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" stroked="f">
+                <v:textbox style="mso-fit-shape-to-text:t" inset="0,0,0,0">
+                  <w:txbxContent>
+                    <w:p>
+                      <w:pPr>
+                        <w:pStyle w:val="Caption"/>
+                        <w:rPr>
+                          <w:noProof/>
+                        </w:rPr>
+                      </w:pPr>
+                      <w:r>
+                        <w:t xml:space="preserve">Figure </w:t>
+                      </w:r>
+                      <w:r>
+                        <w:t>6: the deceleration speeds.</w:t>
+                      </w:r>
+                    </w:p>
+                  </w:txbxContent>
+                </v:textbox>
+                <w10:wrap type="tight"/>
+              </v:shape>
+            </w:pict>
+          </mc:Fallback>
+        </mc:AlternateContent>
+      </w:r>
+    </w:p>
+    <w:p/>
+    <w:p/>
+    <w:p/>
+    <w:p/>
+    <w:p/>
+    <w:p>
+      <w:r>
+        <w:br w:type="page"/>
+      </w:r>
+    </w:p>
+    <w:p>
+      <w:pPr>
+        <w:pStyle w:val="Heading2"/>
+      </w:pPr>
+      <w:r>
+        <w:rPr>
+          <w:noProof/>
+        </w:rPr>
+        <w:lastRenderedPageBreak/>
+        <w:drawing>
+          <wp:anchor distT="0" distB="0" distL="114300" distR="114300" simplePos="0" relativeHeight="251686912" behindDoc="0" locked="0" layoutInCell="1" allowOverlap="1" wp14:anchorId="2C604F04" wp14:editId="1AC87ED4">
+            <wp:simplePos x="0" y="0"/>
+            <wp:positionH relativeFrom="column">
+              <wp:posOffset>-635</wp:posOffset>
+            </wp:positionH>
+            <wp:positionV relativeFrom="paragraph">
+              <wp:posOffset>254000</wp:posOffset>
+            </wp:positionV>
+            <wp:extent cx="3569335" cy="1275080"/>
+            <wp:effectExtent l="0" t="0" r="0" b="1270"/>
+            <wp:wrapTight wrapText="bothSides">
+              <wp:wrapPolygon edited="0">
+                <wp:start x="0" y="0"/>
+                <wp:lineTo x="0" y="21299"/>
+                <wp:lineTo x="21442" y="21299"/>
+                <wp:lineTo x="21442" y="0"/>
+                <wp:lineTo x="0" y="0"/>
+              </wp:wrapPolygon>
+            </wp:wrapTight>
+            <wp:docPr id="16" name="Picture 16"/>
+            <wp:cNvGraphicFramePr>
+              <a:graphicFrameLocks xmlns:a="http://schemas.openxmlformats.org/drawingml/2006/main" noChangeAspect="1"/>
+            </wp:cNvGraphicFramePr>
+            <a:graphic xmlns:a="http://schemas.openxmlformats.org/drawingml/2006/main">
+              <a:graphicData uri="http://schemas.openxmlformats.org/drawingml/2006/picture">
+                <pic:pic xmlns:pic="http://schemas.openxmlformats.org/drawingml/2006/picture">
+                  <pic:nvPicPr>
+                    <pic:cNvPr id="1" name=""/>
+                    <pic:cNvPicPr/>
+                  </pic:nvPicPr>
+                  <pic:blipFill>
+                    <a:blip r:embed="rId11"/>
+                    <a:stretch>
+                      <a:fillRect/>
+                    </a:stretch>
+                  </pic:blipFill>
+                  <pic:spPr>
+                    <a:xfrm>
+                      <a:off x="0" y="0"/>
+                      <a:ext cx="3569335" cy="1275080"/>
+                    </a:xfrm>
+                    <a:prstGeom prst="rect">
+                      <a:avLst/>
+                    </a:prstGeom>
+                  </pic:spPr>
+                </pic:pic>
+              </a:graphicData>
+            </a:graphic>
+            <wp14:sizeRelH relativeFrom="margin">
+              <wp14:pctWidth>0</wp14:pctWidth>
+            </wp14:sizeRelH>
+            <wp14:sizeRelV relativeFrom="margin">
+              <wp14:pctHeight>0</wp14:pctHeight>
+            </wp14:sizeRelV>
+          </wp:anchor>
+        </w:drawing>
+      </w:r>
+      <w:r>
+        <w:t>Pursuit</w:t>
+      </w:r>
+    </w:p>
+    <w:p>
+      <w:pPr>
+        <w:rPr>
+          <w:noProof/>
+        </w:rPr>
+      </w:pPr>
+      <w:r>
+        <w:rPr>
+          <w:noProof/>
+        </w:rPr>
+        <mc:AlternateContent>
+          <mc:Choice Requires="wps">
+            <w:drawing>
+              <wp:anchor distT="0" distB="0" distL="114300" distR="114300" simplePos="0" relativeHeight="251697152" behindDoc="1" locked="0" layoutInCell="1" allowOverlap="1" wp14:anchorId="1E90C719" wp14:editId="13C8A0FB">
+                <wp:simplePos x="0" y="0"/>
+                <wp:positionH relativeFrom="column">
+                  <wp:posOffset>4514215</wp:posOffset>
+                </wp:positionH>
+                <wp:positionV relativeFrom="paragraph">
+                  <wp:posOffset>2417445</wp:posOffset>
+                </wp:positionV>
+                <wp:extent cx="1515745" cy="635"/>
+                <wp:effectExtent l="0" t="0" r="0" b="0"/>
+                <wp:wrapTight wrapText="bothSides">
+                  <wp:wrapPolygon edited="0">
+                    <wp:start x="0" y="0"/>
+                    <wp:lineTo x="0" y="21600"/>
+                    <wp:lineTo x="21600" y="21600"/>
+                    <wp:lineTo x="21600" y="0"/>
+                  </wp:wrapPolygon>
+                </wp:wrapTight>
+                <wp:docPr id="21" name="Text Box 21"/>
+                <wp:cNvGraphicFramePr/>
+                <a:graphic xmlns:a="http://schemas.openxmlformats.org/drawingml/2006/main">
+                  <a:graphicData uri="http://schemas.microsoft.com/office/word/2010/wordprocessingShape">
+                    <wps:wsp>
+                      <wps:cNvSpPr txBox="1"/>
+                      <wps:spPr>
+                        <a:xfrm>
+                          <a:off x="0" y="0"/>
+                          <a:ext cx="1515745" cy="635"/>
+                        </a:xfrm>
+                        <a:prstGeom prst="rect">
+                          <a:avLst/>
+                        </a:prstGeom>
+                        <a:solidFill>
+                          <a:prstClr val="white"/>
+                        </a:solidFill>
+                        <a:ln>
+                          <a:noFill/>
+                        </a:ln>
+                      </wps:spPr>
+                      <wps:txbx>
+                        <w:txbxContent>
+                          <w:p>
+                            <w:pPr>
+                              <w:pStyle w:val="Caption"/>
+                              <w:rPr>
+                                <w:noProof/>
+                              </w:rPr>
+                            </w:pPr>
+                            <w:r>
+                              <w:t>Figure 9: a poor triangle being harassed by two triangles, an octagon, and a mouse-spawn X.</w:t>
+                            </w:r>
+                          </w:p>
+                        </w:txbxContent>
+                      </wps:txbx>
+                      <wps:bodyPr rot="0" spcFirstLastPara="0" vertOverflow="overflow" horzOverflow="overflow" vert="horz" wrap="square" lIns="0" tIns="0" rIns="0" bIns="0" numCol="1" spcCol="0" rtlCol="0" fromWordArt="0" anchor="t" anchorCtr="0" forceAA="0" compatLnSpc="1">
+                        <a:prstTxWarp prst="textNoShape">
+                          <a:avLst/>
+                        </a:prstTxWarp>
+                        <a:spAutoFit/>
+                      </wps:bodyPr>
+                    </wps:wsp>
+                  </a:graphicData>
+                </a:graphic>
+              </wp:anchor>
+            </w:drawing>
+          </mc:Choice>
+          <mc:Fallback>
+            <w:pict>
+              <v:shape w14:anchorId="1E90C719" id="Text Box 21" o:spid="_x0000_s1032" type="#_x0000_t202" style="position:absolute;left:0;text-align:left;margin-left:355.45pt;margin-top:190.35pt;width:119.35pt;height:.05pt;z-index:-251619328;visibility:visible;mso-wrap-style:square;mso-wrap-distance-left:9pt;mso-wrap-distance-top:0;mso-wrap-distance-right:9pt;mso-wrap-distance-bottom:0;mso-position-horizontal:absolute;mso-position-horizontal-relative:text;mso-position-vertical:absolute;mso-position-vertical-relative:text;v-text-anchor:top" o:gfxdata="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" stroked="f">
+                <v:textbox style="mso-fit-shape-to-text:t" inset="0,0,0,0">
+                  <w:txbxContent>
+                    <w:p>
+                      <w:pPr>
+                        <w:pStyle w:val="Caption"/>
+                        <w:rPr>
+                          <w:noProof/>
+                        </w:rPr>
+                      </w:pPr>
+                      <w:r>
+                        <w:t>Figure 9: a poor triangle being harassed by two triangles, an octagon, and a mouse-spawn X.</w:t>
+                      </w:r>
+                    </w:p>
+                  </w:txbxContent>
+                </v:textbox>
+                <w10:wrap type="tight"/>
+              </v:shape>
+            </w:pict>
+          </mc:Fallback>
+        </mc:AlternateContent>
+      </w:r>
+      <w:r>
+        <w:rPr>
+          <w:noProof/>
+        </w:rPr>
+        <w:drawing>
+          <wp:anchor distT="0" distB="0" distL="114300" distR="114300" simplePos="0" relativeHeight="251695104" behindDoc="0" locked="0" layoutInCell="1" allowOverlap="1" wp14:anchorId="56BC455B" wp14:editId="3E094C7D">
+            <wp:simplePos x="0" y="0"/>
+            <wp:positionH relativeFrom="column">
+              <wp:posOffset>4514533</wp:posOffset>
+            </wp:positionH>
+            <wp:positionV relativeFrom="paragraph">
+              <wp:posOffset>36830</wp:posOffset>
+            </wp:positionV>
+            <wp:extent cx="1515745" cy="2323465"/>
+            <wp:effectExtent l="0" t="0" r="8255" b="635"/>
+            <wp:wrapTight wrapText="bothSides">
+              <wp:wrapPolygon edited="0">
+                <wp:start x="0" y="0"/>
+                <wp:lineTo x="0" y="21429"/>
+                <wp:lineTo x="21446" y="21429"/>
+                <wp:lineTo x="21446" y="0"/>
+                <wp:lineTo x="0" y="0"/>
+              </wp:wrapPolygon>
+            </wp:wrapTight>
+            <wp:docPr id="20" name="Picture 20"/>
+            <wp:cNvGraphicFramePr>
+              <a:graphicFrameLocks xmlns:a="http://schemas.openxmlformats.org/drawingml/2006/main" noChangeAspect="1"/>
+            </wp:cNvGraphicFramePr>
+            <a:graphic xmlns:a="http://schemas.openxmlformats.org/drawingml/2006/main">
+              <a:graphicData uri="http://schemas.openxmlformats.org/drawingml/2006/picture">
+                <pic:pic xmlns:pic="http://schemas.openxmlformats.org/drawingml/2006/picture">
+                  <pic:nvPicPr>
+                    <pic:cNvPr id="1" name=""/>
+                    <pic:cNvPicPr/>
+                  </pic:nvPicPr>
+                  <pic:blipFill rotWithShape="1">
+                    <a:blip r:embed="rId12"/>
+                    <a:srcRect l="13049"/>
+                    <a:stretch/>
+                  </pic:blipFill>
+                  <pic:spPr bwMode="auto">
+                    <a:xfrm>
+                      <a:off x="0" y="0"/>
+                      <a:ext cx="1515745" cy="2323465"/>
+                    </a:xfrm>
+                    <a:prstGeom prst="rect">
+                      <a:avLst/>
+                    </a:prstGeom>
+                    <a:ln>
+                      <a:noFill/>
+                    </a:ln>
+                    <a:extLst>
+                      <a:ext uri="{53640926-AAD7-44D8-BBD7-CCE9431645EC}">
+                        <a14:shadowObscured xmlns:a14="http://schemas.microsoft.com/office/drawing/2010/main"/>
+                      </a:ext>
+                    </a:extLst>
+                  </pic:spPr>
+                </pic:pic>
+              </a:graphicData>
+            </a:graphic>
+            <wp14:sizeRelH relativeFrom="margin">
+              <wp14:pctWidth>0</wp14:pctWidth>
+            </wp14:sizeRelH>
+            <wp14:sizeRelV relativeFrom="margin">
+              <wp14:pctHeight>0</wp14:pctHeight>
+            </wp14:sizeRelV>
+          </wp:anchor>
+        </w:drawing>
+      </w:r>
+    </w:p>
+    <w:p/>
+    <w:p/>
+    <w:p/>
+    <w:p/>
+    <w:p/>
+    <w:p/>
+    <w:p>
+      <w:r>
+        <w:rPr>
+          <w:noProof/>
+        </w:rPr>
+        <mc:AlternateContent>
+          <mc:Choice Requires="wps">
+            <w:drawing>
+              <wp:anchor distT="0" distB="0" distL="114300" distR="114300" simplePos="0" relativeHeight="251691008" behindDoc="1" locked="0" layoutInCell="1" allowOverlap="1" wp14:anchorId="71A5A550" wp14:editId="5F49A9E0">
+                <wp:simplePos x="0" y="0"/>
+                <wp:positionH relativeFrom="column">
+                  <wp:posOffset>0</wp:posOffset>
+                </wp:positionH>
+                <wp:positionV relativeFrom="paragraph">
+                  <wp:posOffset>70485</wp:posOffset>
+                </wp:positionV>
+                <wp:extent cx="2703830" cy="635"/>
+                <wp:effectExtent l="0" t="0" r="0" b="0"/>
+                <wp:wrapTight wrapText="bothSides">
+                  <wp:wrapPolygon edited="0">
+                    <wp:start x="0" y="0"/>
+                    <wp:lineTo x="0" y="21600"/>
+                    <wp:lineTo x="21600" y="21600"/>
+                    <wp:lineTo x="21600" y="0"/>
+                  </wp:wrapPolygon>
+                </wp:wrapTight>
+                <wp:docPr id="18" name="Text Box 18"/>
+                <wp:cNvGraphicFramePr/>
+                <a:graphic xmlns:a="http://schemas.openxmlformats.org/drawingml/2006/main">
+                  <a:graphicData uri="http://schemas.microsoft.com/office/word/2010/wordprocessingShape">
+                    <wps:wsp>
+                      <wps:cNvSpPr txBox="1"/>
+                      <wps:spPr>
+                        <a:xfrm>
+                          <a:off x="0" y="0"/>
+                          <a:ext cx="2703830" cy="635"/>
+                        </a:xfrm>
+                        <a:prstGeom prst="rect">
+                          <a:avLst/>
+                        </a:prstGeom>
+                        <a:solidFill>
+                          <a:prstClr val="white"/>
+                        </a:solidFill>
+                        <a:ln>
+                          <a:noFill/>
+                        </a:ln>
+                      </wps:spPr>
+                      <wps:txbx>
+                        <w:txbxContent>
+                          <w:p>
+                            <w:pPr>
+                              <w:pStyle w:val="Caption"/>
+                              <w:rPr>
+                                <w:noProof/>
+                              </w:rPr>
+                            </w:pPr>
+                            <w:r>
+                              <w:t>Figure 7: the pursuit code adapted from the lecture slides.</w:t>
+                            </w:r>
+                          </w:p>
+                        </w:txbxContent>
+                      </wps:txbx>
+                      <wps:bodyPr rot="0" spcFirstLastPara="0" vertOverflow="overflow" horzOverflow="overflow" vert="horz" wrap="square" lIns="0" tIns="0" rIns="0" bIns="0" numCol="1" spcCol="0" rtlCol="0" fromWordArt="0" anchor="t" anchorCtr="0" forceAA="0" compatLnSpc="1">
+                        <a:prstTxWarp prst="textNoShape">
+                          <a:avLst/>
+                        </a:prstTxWarp>
+                        <a:spAutoFit/>
+                      </wps:bodyPr>
+                    </wps:wsp>
+                  </a:graphicData>
+                </a:graphic>
+              </wp:anchor>
+            </w:drawing>
+          </mc:Choice>
+          <mc:Fallback>
+            <w:pict>
+              <v:shape w14:anchorId="71A5A550" id="Text Box 18" o:spid="_x0000_s1033" type="#_x0000_t202" style="position:absolute;left:0;text-align:left;margin-left:0;margin-top:5.55pt;width:212.9pt;height:.05pt;z-index:-251625472;visibility:visible;mso-wrap-style:square;mso-wrap-distance-left:9pt;mso-wrap-distance-top:0;mso-wrap-distance-right:9pt;mso-wrap-distance-bottom:0;mso-position-horizontal:absolute;mso-position-horizontal-relative:text;mso-position-vertical:absolute;mso-position-vertical-relative:text;v-text-anchor:top" o:gfxdata="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" stroked="f">
+                <v:textbox style="mso-fit-shape-to-text:t" inset="0,0,0,0">
+                  <w:txbxContent>
+                    <w:p>
+                      <w:pPr>
+                        <w:pStyle w:val="Caption"/>
+                        <w:rPr>
+                          <w:noProof/>
+                        </w:rPr>
+                      </w:pPr>
+                      <w:r>
+                        <w:t>Figure 7: the pursuit code adapted from the lecture slides.</w:t>
+                      </w:r>
+                    </w:p>
+                  </w:txbxContent>
+                </v:textbox>
+                <w10:wrap type="tight"/>
+              </v:shape>
+            </w:pict>
+          </mc:Fallback>
+        </mc:AlternateContent>
+      </w:r>
+    </w:p>
+    <w:p>
+      <w:r>
+        <w:rPr>
+          <w:noProof/>
+        </w:rPr>
+        <w:drawing>
+          <wp:anchor distT="0" distB="0" distL="114300" distR="114300" simplePos="0" relativeHeight="251688960" behindDoc="0" locked="0" layoutInCell="1" allowOverlap="1" wp14:anchorId="2A0615C8" wp14:editId="1EBBD586">
+            <wp:simplePos x="0" y="0"/>
+            <wp:positionH relativeFrom="column">
+              <wp:posOffset>-1270</wp:posOffset>
+            </wp:positionH>
+            <wp:positionV relativeFrom="paragraph">
+              <wp:posOffset>154305</wp:posOffset>
+            </wp:positionV>
+            <wp:extent cx="2255520" cy="1275080"/>
+            <wp:effectExtent l="0" t="0" r="0" b="1270"/>
+            <wp:wrapTight wrapText="bothSides">
+              <wp:wrapPolygon edited="0">
+                <wp:start x="0" y="0"/>
+                <wp:lineTo x="0" y="21299"/>
+                <wp:lineTo x="21345" y="21299"/>
+                <wp:lineTo x="21345" y="0"/>
+                <wp:lineTo x="0" y="0"/>
+              </wp:wrapPolygon>
+            </wp:wrapTight>
+            <wp:docPr id="17" name="Picture 17"/>
+            <wp:cNvGraphicFramePr>
+              <a:graphicFrameLocks xmlns:a="http://schemas.openxmlformats.org/drawingml/2006/main" noChangeAspect="1"/>
+            </wp:cNvGraphicFramePr>
+            <a:graphic xmlns:a="http://schemas.openxmlformats.org/drawingml/2006/main">
+              <a:graphicData uri="http://schemas.openxmlformats.org/drawingml/2006/picture">
+                <pic:pic xmlns:pic="http://schemas.openxmlformats.org/drawingml/2006/picture">
+                  <pic:nvPicPr>
+                    <pic:cNvPr id="1" name=""/>
+                    <pic:cNvPicPr/>
+                  </pic:nvPicPr>
+                  <pic:blipFill>
+                    <a:blip r:embed="rId13"/>
+                    <a:stretch>
+                      <a:fillRect/>
+                    </a:stretch>
+                  </pic:blipFill>
+                  <pic:spPr>
+                    <a:xfrm>
+                      <a:off x="0" y="0"/>
+                      <a:ext cx="2255520" cy="1275080"/>
+                    </a:xfrm>
+                    <a:prstGeom prst="rect">
+                      <a:avLst/>
+                    </a:prstGeom>
+                  </pic:spPr>
+                </pic:pic>
+              </a:graphicData>
+            </a:graphic>
+            <wp14:sizeRelH relativeFrom="margin">
+              <wp14:pctWidth>0</wp14:pctWidth>
+            </wp14:sizeRelH>
+            <wp14:sizeRelV relativeFrom="margin">
+              <wp14:pctHeight>0</wp14:pctHeight>
+            </wp14:sizeRelV>
+          </wp:anchor>
+        </w:drawing>
+      </w:r>
+      <w:r>
+        <w:rPr>
+          <w:noProof/>
+        </w:rPr>
+        <mc:AlternateContent>
+          <mc:Choice Requires="wps">
+            <w:drawing>
+              <wp:anchor distT="0" distB="0" distL="114300" distR="114300" simplePos="0" relativeHeight="251693056" behindDoc="1" locked="0" layoutInCell="1" allowOverlap="1" wp14:anchorId="5C25FF35" wp14:editId="5334ED45">
+                <wp:simplePos x="0" y="0"/>
+                <wp:positionH relativeFrom="column">
+                  <wp:posOffset>2321560</wp:posOffset>
+                </wp:positionH>
+                <wp:positionV relativeFrom="paragraph">
+                  <wp:posOffset>150909</wp:posOffset>
+                </wp:positionV>
+                <wp:extent cx="915035" cy="1275080"/>
+                <wp:effectExtent l="0" t="0" r="0" b="1270"/>
+                <wp:wrapTight wrapText="bothSides">
+                  <wp:wrapPolygon edited="0">
+                    <wp:start x="0" y="0"/>
+                    <wp:lineTo x="0" y="21299"/>
+                    <wp:lineTo x="21135" y="21299"/>
+                    <wp:lineTo x="21135" y="0"/>
+                    <wp:lineTo x="0" y="0"/>
+                  </wp:wrapPolygon>
+                </wp:wrapTight>
+                <wp:docPr id="19" name="Text Box 19"/>
+                <wp:cNvGraphicFramePr/>
+                <a:graphic xmlns:a="http://schemas.openxmlformats.org/drawingml/2006/main">
+                  <a:graphicData uri="http://schemas.microsoft.com/office/word/2010/wordprocessingShape">
+                    <wps:wsp>
+                      <wps:cNvSpPr txBox="1"/>
+                      <wps:spPr>
+                        <a:xfrm>
+                          <a:off x="0" y="0"/>
+                          <a:ext cx="915035" cy="1275080"/>
+                        </a:xfrm>
+                        <a:prstGeom prst="rect">
+                          <a:avLst/>
+                        </a:prstGeom>
+                        <a:solidFill>
+                          <a:prstClr val="white"/>
+                        </a:solidFill>
+                        <a:ln>
+                          <a:noFill/>
+                        </a:ln>
+                      </wps:spPr>
+                      <wps:txbx>
+                        <w:txbxContent>
+                          <w:p>
+                            <w:pPr>
+                              <w:pStyle w:val="Caption"/>
+                              <w:rPr>
+                                <w:noProof/>
+                              </w:rPr>
+                            </w:pPr>
+                            <w:r>
+                              <w:t xml:space="preserve">Figure 8: the code setting the pursuing agents </w:t>
+                            </w:r>
+                            <w:r>
+                              <w:t>to pursue</w:t>
+                            </w:r>
+                            <w:r>
+                              <w:t xml:space="preserve"> </w:t>
+                            </w:r>
+                            <w:proofErr w:type="spellStart"/>
+                            <w:proofErr w:type="gramStart"/>
+                            <w:r>
+                              <w:t>world.agents</w:t>
+                            </w:r>
+                            <w:proofErr w:type="spellEnd"/>
+                            <w:proofErr w:type="gramEnd"/>
+                            <w:r>
+                              <w:t>[0], which is made to flee the mouse clicks.</w:t>
+                            </w:r>
+                          </w:p>
+                        </w:txbxContent>
+                      </wps:txbx>
+                      <wps:bodyPr rot="0" spcFirstLastPara="0" vertOverflow="overflow" horzOverflow="overflow" vert="horz" wrap="square" lIns="0" tIns="0" rIns="0" bIns="0" numCol="1" spcCol="0" rtlCol="0" fromWordArt="0" anchor="t" anchorCtr="0" forceAA="0" compatLnSpc="1">
+                        <a:prstTxWarp prst="textNoShape">
+                          <a:avLst/>
+                        </a:prstTxWarp>
+                        <a:noAutofit/>
+                      </wps:bodyPr>
+                    </wps:wsp>
+                  </a:graphicData>
+                </a:graphic>
+                <wp14:sizeRelH relativeFrom="margin">
+                  <wp14:pctWidth>0</wp14:pctWidth>
+                </wp14:sizeRelH>
+                <wp14:sizeRelV relativeFrom="margin">
+                  <wp14:pctHeight>0</wp14:pctHeight>
+                </wp14:sizeRelV>
+              </wp:anchor>
+            </w:drawing>
+          </mc:Choice>
+          <mc:Fallback>
+            <w:pict>
+              <v:shape w14:anchorId="5C25FF35" id="Text Box 19" o:spid="_x0000_s1034" type="#_x0000_t202" style="position:absolute;left:0;text-align:left;margin-left:182.8pt;margin-top:11.9pt;width:72.05pt;height:100.4pt;z-index:-251623424;visibility:visible;mso-wrap-style:square;mso-width-percent:0;mso-height-percent:0;mso-wrap-distance-left:9pt;mso-wrap-distance-top:0;mso-wrap-distance-right:9pt;mso-wrap-distance-bottom:0;mso-position-horizontal:absolute;mso-position-horizontal-relative:text;mso-position-vertical:absolute;mso-position-vertical-relative:text;mso-width-percent:0;mso-height-percent:0;mso-width-relative:margin;mso-height-relative:margin;v-text-anchor:top" o:gfxdata="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" stroked="f">
+                <v:textbox inset="0,0,0,0">
+                  <w:txbxContent>
+                    <w:p>
+                      <w:pPr>
+                        <w:pStyle w:val="Caption"/>
+                        <w:rPr>
+                          <w:noProof/>
+                        </w:rPr>
+                      </w:pPr>
+                      <w:r>
+                        <w:t xml:space="preserve">Figure 8: the code setting the pursuing agents </w:t>
+                      </w:r>
+                      <w:r>
+                        <w:t>to pursue</w:t>
+                      </w:r>
+                      <w:r>
+                        <w:t xml:space="preserve"> </w:t>
+                      </w:r>
+                      <w:proofErr w:type="spellStart"/>
+                      <w:proofErr w:type="gramStart"/>
+                      <w:r>
+                        <w:t>world.agents</w:t>
+                      </w:r>
+                      <w:proofErr w:type="spellEnd"/>
+                      <w:proofErr w:type="gramEnd"/>
+                      <w:r>
+                        <w:t>[0], which is made to flee the mouse clicks.</w:t>
+                      </w:r>
+                    </w:p>
+                  </w:txbxContent>
+                </v:textbox>
+                <w10:wrap type="tight"/>
+              </v:shape>
+            </w:pict>
+          </mc:Fallback>
+        </mc:AlternateContent>
+      </w:r>
+    </w:p>
+    <w:p/>
+    <w:p/>
+    <w:p/>
+    <w:p/>
+    <w:p/>
+    <w:p/>
+    <w:p/>
+    <w:p/>
+    <w:p>
+      <w:pPr>
+        <w:pStyle w:val="Heading2"/>
+      </w:pPr>
+      <w:r>
+        <w:rPr>
+          <w:noProof/>
+        </w:rPr>
+        <mc:AlternateContent>
+          <mc:Choice Requires="wps">
+            <w:drawing>
+              <wp:anchor distT="0" distB="0" distL="114300" distR="114300" simplePos="0" relativeHeight="251701248" behindDoc="1" locked="0" layoutInCell="1" allowOverlap="1" wp14:anchorId="59303CC5" wp14:editId="2C2C0AA5">
+                <wp:simplePos x="0" y="0"/>
+                <wp:positionH relativeFrom="column">
+                  <wp:posOffset>4030980</wp:posOffset>
+                </wp:positionH>
+                <wp:positionV relativeFrom="paragraph">
+                  <wp:posOffset>231775</wp:posOffset>
+                </wp:positionV>
+                <wp:extent cx="1300480" cy="1189990"/>
+                <wp:effectExtent l="0" t="0" r="0" b="0"/>
+                <wp:wrapTight wrapText="bothSides">
+                  <wp:wrapPolygon edited="0">
+                    <wp:start x="0" y="0"/>
+                    <wp:lineTo x="0" y="21093"/>
+                    <wp:lineTo x="21199" y="21093"/>
+                    <wp:lineTo x="21199" y="0"/>
+                    <wp:lineTo x="0" y="0"/>
+                  </wp:wrapPolygon>
+                </wp:wrapTight>
+                <wp:docPr id="23" name="Text Box 23"/>
+                <wp:cNvGraphicFramePr/>
+                <a:graphic xmlns:a="http://schemas.openxmlformats.org/drawingml/2006/main">
+                  <a:graphicData uri="http://schemas.microsoft.com/office/word/2010/wordprocessingShape">
+                    <wps:wsp>
+                      <wps:cNvSpPr txBox="1"/>
+                      <wps:spPr>
+                        <a:xfrm>
+                          <a:off x="0" y="0"/>
+                          <a:ext cx="1300480" cy="1189990"/>
+                        </a:xfrm>
+                        <a:prstGeom prst="rect">
+                          <a:avLst/>
+                        </a:prstGeom>
+                        <a:solidFill>
+                          <a:prstClr val="white"/>
+                        </a:solidFill>
+                        <a:ln>
+                          <a:noFill/>
+                        </a:ln>
+                      </wps:spPr>
+                      <wps:txbx>
+                        <w:txbxContent>
+                          <w:p>
+                            <w:pPr>
+                              <w:pStyle w:val="Caption"/>
+                              <w:rPr>
+                                <w:noProof/>
+                              </w:rPr>
+                            </w:pPr>
+                            <w:bookmarkStart w:id="0" w:name="_GoBack"/>
+                            <w:r>
+                              <w:t xml:space="preserve">Figure 10: the method for enforcing varied steering and speed limits. See fig. </w:t>
+                            </w:r>
+                            <w:r>
+                              <w:t xml:space="preserve">3 for the values assigned to each model of </w:t>
+                            </w:r>
+                            <w:r>
+                              <w:t>agent.</w:t>
+                            </w:r>
+                            <w:bookmarkEnd w:id="0"/>
+                          </w:p>
+                        </w:txbxContent>
+                      </wps:txbx>
+                      <wps:bodyPr rot="0" spcFirstLastPara="0" vertOverflow="overflow" horzOverflow="overflow" vert="horz" wrap="square" lIns="0" tIns="0" rIns="0" bIns="0" numCol="1" spcCol="0" rtlCol="0" fromWordArt="0" anchor="t" anchorCtr="0" forceAA="0" compatLnSpc="1">
+                        <a:prstTxWarp prst="textNoShape">
+                          <a:avLst/>
+                        </a:prstTxWarp>
+                        <a:noAutofit/>
+                      </wps:bodyPr>
+                    </wps:wsp>
+                  </a:graphicData>
+                </a:graphic>
+                <wp14:sizeRelH relativeFrom="margin">
+                  <wp14:pctWidth>0</wp14:pctWidth>
+                </wp14:sizeRelH>
+                <wp14:sizeRelV relativeFrom="margin">
+                  <wp14:pctHeight>0</wp14:pctHeight>
+                </wp14:sizeRelV>
+              </wp:anchor>
+            </w:drawing>
+          </mc:Choice>
+          <mc:Fallback>
+            <w:pict>
+              <v:shape w14:anchorId="59303CC5" id="Text Box 23" o:spid="_x0000_s1035" type="#_x0000_t202" style="position:absolute;left:0;text-align:left;margin-left:317.4pt;margin-top:18.25pt;width:102.4pt;height:93.7pt;z-index:-251615232;visibility:visible;mso-wrap-style:square;mso-width-percent:0;mso-height-percent:0;mso-wrap-distance-left:9pt;mso-wrap-distance-top:0;mso-wrap-distance-right:9pt;mso-wrap-distance-bottom:0;mso-position-horizontal:absolute;mso-position-horizontal-relative:text;mso-position-vertical:absolute;mso-position-vertical-relative:text;mso-width-percent:0;mso-height-percent:0;mso-width-relative:margin;mso-height-relative:margin;v-text-anchor:top" o:gfxdata="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" stroked="f">
+                <v:textbox inset="0,0,0,0">
+                  <w:txbxContent>
+                    <w:p>
+                      <w:pPr>
+                        <w:pStyle w:val="Caption"/>
+                        <w:rPr>
+                          <w:noProof/>
+                        </w:rPr>
+                      </w:pPr>
+                      <w:bookmarkStart w:id="1" w:name="_GoBack"/>
+                      <w:r>
+                        <w:t xml:space="preserve">Figure 10: the method for enforcing varied steering and speed limits. See fig. </w:t>
+                      </w:r>
+                      <w:r>
+                        <w:t xml:space="preserve">3 for the values assigned to each model of </w:t>
+                      </w:r>
+                      <w:r>
+                        <w:t>agent.</w:t>
+                      </w:r>
+                      <w:bookmarkEnd w:id="1"/>
+                    </w:p>
+                  </w:txbxContent>
+                </v:textbox>
+                <w10:wrap type="tight"/>
+              </v:shape>
+            </w:pict>
+          </mc:Fallback>
+        </mc:AlternateContent>
+      </w:r>
+      <w:r>
+        <w:rPr>
+          <w:noProof/>
+        </w:rPr>
+        <w:drawing>
+          <wp:anchor distT="0" distB="0" distL="114300" distR="114300" simplePos="0" relativeHeight="251699200" behindDoc="0" locked="0" layoutInCell="1" allowOverlap="1" wp14:anchorId="012423F3" wp14:editId="4D99176C">
+            <wp:simplePos x="0" y="0"/>
+            <wp:positionH relativeFrom="column">
+              <wp:posOffset>0</wp:posOffset>
+            </wp:positionH>
+            <wp:positionV relativeFrom="paragraph">
+              <wp:posOffset>232092</wp:posOffset>
+            </wp:positionV>
+            <wp:extent cx="3952240" cy="1189990"/>
+            <wp:effectExtent l="0" t="0" r="0" b="0"/>
+            <wp:wrapTight wrapText="bothSides">
+              <wp:wrapPolygon edited="0">
+                <wp:start x="0" y="0"/>
+                <wp:lineTo x="0" y="21093"/>
+                <wp:lineTo x="21447" y="21093"/>
+                <wp:lineTo x="21447" y="0"/>
+                <wp:lineTo x="0" y="0"/>
+              </wp:wrapPolygon>
+            </wp:wrapTight>
+            <wp:docPr id="22" name="Picture 22"/>
+            <wp:cNvGraphicFramePr>
+              <a:graphicFrameLocks xmlns:a="http://schemas.openxmlformats.org/drawingml/2006/main" noChangeAspect="1"/>
+            </wp:cNvGraphicFramePr>
+            <a:graphic xmlns:a="http://schemas.openxmlformats.org/drawingml/2006/main">
+              <a:graphicData uri="http://schemas.openxmlformats.org/drawingml/2006/picture">
+                <pic:pic xmlns:pic="http://schemas.openxmlformats.org/drawingml/2006/picture">
+                  <pic:nvPicPr>
+                    <pic:cNvPr id="1" name=""/>
+                    <pic:cNvPicPr/>
+                  </pic:nvPicPr>
+                  <pic:blipFill>
+                    <a:blip r:embed="rId14"/>
+                    <a:stretch>
+                      <a:fillRect/>
+                    </a:stretch>
+                  </pic:blipFill>
+                  <pic:spPr>
+                    <a:xfrm>
+                      <a:off x="0" y="0"/>
+                      <a:ext cx="3952240" cy="1189990"/>
+                    </a:xfrm>
+                    <a:prstGeom prst="rect">
+                      <a:avLst/>
+                    </a:prstGeom>
+                  </pic:spPr>
+                </pic:pic>
+              </a:graphicData>
+            </a:graphic>
+            <wp14:sizeRelH relativeFrom="margin">
+              <wp14:pctWidth>0</wp14:pctWidth>
+            </wp14:sizeRelH>
+            <wp14:sizeRelV relativeFrom="margin">
+              <wp14:pctHeight>0</wp14:pctHeight>
+            </wp14:sizeRelV>
+          </wp:anchor>
+        </w:drawing>
+      </w:r>
+      <w:r>
+        <w:t>Varied steering limits</w:t>
+      </w:r>
+    </w:p>
+    <w:p/>
     <w:sectPr>
       <w:pgSz w:w="11906" w:h="16838"/>
       <w:pgMar w:top="1440" w:right="1440" w:bottom="1440" w:left="1440" w:header="708" w:footer="708" w:gutter="0"/>
@@ -576,6 +2517,28 @@
       <w:szCs w:val="32"/>
     </w:rPr>
   </w:style>
+  <w:style w:type="paragraph" w:styleId="Heading2">
+    <w:name w:val="heading 2"/>
+    <w:basedOn w:val="Normal"/>
+    <w:next w:val="Normal"/>
+    <w:link w:val="Heading2Char"/>
+    <w:uiPriority w:val="9"/>
+    <w:unhideWhenUsed/>
+    <w:qFormat/>
+    <w:rsid w:val="007970F6"/>
+    <w:pPr>
+      <w:keepNext/>
+      <w:keepLines/>
+      <w:spacing w:before="40"/>
+      <w:outlineLvl w:val="1"/>
+    </w:pPr>
+    <w:rPr>
+      <w:rFonts w:asciiTheme="majorHAnsi" w:eastAsiaTheme="majorEastAsia" w:hAnsiTheme="majorHAnsi" w:cstheme="majorBidi"/>
+      <w:color w:val="2F5496" w:themeColor="accent1" w:themeShade="BF"/>
+      <w:sz w:val="26"/>
+      <w:szCs w:val="26"/>
+    </w:rPr>
+  </w:style>
   <w:style w:type="character" w:default="1" w:styleId="DefaultParagraphFont">
     <w:name w:val="Default Paragraph Font"/>
     <w:uiPriority w:val="1"/>
@@ -648,6 +2611,38 @@
       <w:color w:val="2F5496" w:themeColor="accent1" w:themeShade="BF"/>
       <w:sz w:val="32"/>
       <w:szCs w:val="32"/>
+    </w:rPr>
+  </w:style>
+  <w:style w:type="paragraph" w:styleId="Caption">
+    <w:name w:val="caption"/>
+    <w:basedOn w:val="Normal"/>
+    <w:next w:val="Normal"/>
+    <w:uiPriority w:val="35"/>
+    <w:unhideWhenUsed/>
+    <w:qFormat/>
+    <w:rsid w:val="00E65A13"/>
+    <w:pPr>
+      <w:spacing w:after="200" w:line="240" w:lineRule="auto"/>
+    </w:pPr>
+    <w:rPr>
+      <w:i/>
+      <w:iCs/>
+      <w:color w:val="44546A" w:themeColor="text2"/>
+      <w:sz w:val="18"/>
+      <w:szCs w:val="18"/>
+    </w:rPr>
+  </w:style>
+  <w:style w:type="character" w:customStyle="1" w:styleId="Heading2Char">
+    <w:name w:val="Heading 2 Char"/>
+    <w:basedOn w:val="DefaultParagraphFont"/>
+    <w:link w:val="Heading2"/>
+    <w:uiPriority w:val="9"/>
+    <w:rsid w:val="007970F6"/>
+    <w:rPr>
+      <w:rFonts w:asciiTheme="majorHAnsi" w:eastAsiaTheme="majorEastAsia" w:hAnsiTheme="majorHAnsi" w:cstheme="majorBidi"/>
+      <w:color w:val="2F5496" w:themeColor="accent1" w:themeShade="BF"/>
+      <w:sz w:val="26"/>
+      <w:szCs w:val="26"/>
     </w:rPr>
   </w:style>
 </w:styles>

</xml_diff>